<commit_message>
feat: initial version of the program and prompts
</commit_message>
<xml_diff>
--- a/docs/AI Tutor.docx
+++ b/docs/AI Tutor.docx
@@ -2462,6 +2462,52 @@
     </w:p>
     <w:p>
       <w:pPr>
+        <w:pStyle w:val="ListParagraph"/>
+        <w:numPr>
+          <w:ilvl w:val="0"/>
+          <w:numId w:val="1"/>
+        </w:numPr>
+        <w:rPr>
+          <w:lang w:val="en-US"/>
+        </w:rPr>
+      </w:pPr>
+      <w:r>
+        <w:rPr>
+          <w:lang w:val="en-US"/>
+        </w:rPr>
+        <w:t xml:space="preserve">To implement the “final” answer function, I think I would do it separately to the others. If not done separately, I imagine it being very difficult to determine for the tutor on when it should give the answer. This calls for simple algorithm methods on the tutor app side to determine how long the student has worked on the </w:t>
+      </w:r>
+      <w:proofErr w:type="gramStart"/>
+      <w:r>
+        <w:rPr>
+          <w:lang w:val="en-US"/>
+        </w:rPr>
+        <w:t>particular problem</w:t>
+      </w:r>
+      <w:proofErr w:type="gramEnd"/>
+      <w:r>
+        <w:rPr>
+          <w:lang w:val="en-US"/>
+        </w:rPr>
+        <w:t xml:space="preserve">, and once certain perquisites are fulfilled, the app will change to a different model that will give the answer. The best way could be to store the answers in the app, and when the “timer” runs out, the program will change the model to the solution assistant and give input to the exact answer given by the teacher. The Tutor will then analyze the </w:t>
+      </w:r>
+      <w:proofErr w:type="gramStart"/>
+      <w:r>
+        <w:rPr>
+          <w:lang w:val="en-US"/>
+        </w:rPr>
+        <w:t>answer</w:t>
+      </w:r>
+      <w:proofErr w:type="gramEnd"/>
+      <w:r>
+        <w:rPr>
+          <w:lang w:val="en-US"/>
+        </w:rPr>
+        <w:t xml:space="preserve"> and the progress made by the student and explain the answer, and give constructive feedback on what went right in the student’s approach and what could be improved.</w:t>
+      </w:r>
+    </w:p>
+    <w:p>
+      <w:pPr>
         <w:rPr>
           <w:lang w:val="en-US"/>
         </w:rPr>
@@ -2506,6 +2552,7 @@
         <w:rPr>
           <w:lang w:val="en-US"/>
         </w:rPr>
+        <w:lastRenderedPageBreak/>
         <w:t xml:space="preserve">Developing is </w:t>
       </w:r>
       <w:r>
@@ -2658,44 +2705,344 @@
         </w:numPr>
       </w:pPr>
       <w:r>
+        <w:t>Test Session 3:</w:t>
+      </w:r>
+    </w:p>
+    <w:p>
+      <w:pPr>
+        <w:pStyle w:val="ListParagraph"/>
+        <w:numPr>
+          <w:ilvl w:val="1"/>
+          <w:numId w:val="1"/>
+        </w:numPr>
+      </w:pPr>
+      <w:r>
+        <w:t>Test feedback systems with a focus on long-term progress.</w:t>
+      </w:r>
+    </w:p>
+    <w:p>
+      <w:pPr>
+        <w:pStyle w:val="ListParagraph"/>
+        <w:numPr>
+          <w:ilvl w:val="1"/>
+          <w:numId w:val="1"/>
+        </w:numPr>
+      </w:pPr>
+      <w:r>
+        <w:t>Ensure feedback scales well with student performance (beginner to intermediate level).</w:t>
+      </w:r>
+    </w:p>
+    <w:p/>
+    <w:p>
+      <w:pPr>
+        <w:pStyle w:val="Heading2"/>
+      </w:pPr>
+      <w:bookmarkStart w:id="7" w:name="_Toc176871205"/>
+      <w:r>
+        <w:t>Overall considerations for testing:</w:t>
+      </w:r>
+      <w:bookmarkEnd w:id="7"/>
+    </w:p>
+    <w:p>
+      <w:pPr>
+        <w:pStyle w:val="ListParagraph"/>
+        <w:numPr>
+          <w:ilvl w:val="0"/>
+          <w:numId w:val="1"/>
+        </w:numPr>
+      </w:pPr>
+      <w:r>
+        <w:t>T</w:t>
+      </w:r>
+      <w:r>
+        <w:t>he t</w:t>
+      </w:r>
+      <w:r>
+        <w:t>utor is programmed to avoid giving direct answers in “Socratic with Hints” and “Debugging Helper” unless absolutely necessary. Testing must focus on how well it resists students’ attempts to game the system.</w:t>
+      </w:r>
+    </w:p>
+    <w:p>
+      <w:pPr>
+        <w:pStyle w:val="ListParagraph"/>
+        <w:numPr>
+          <w:ilvl w:val="0"/>
+          <w:numId w:val="1"/>
+        </w:numPr>
+      </w:pPr>
+      <w:r>
+        <w:t>Test the feedback time. I</w:t>
+      </w:r>
+      <w:r>
+        <w:t>t</w:t>
+      </w:r>
+      <w:r>
+        <w:t xml:space="preserve"> can’t take ages</w:t>
+      </w:r>
+      <w:r>
+        <w:t>.</w:t>
+      </w:r>
+    </w:p>
+    <w:p>
+      <w:pPr>
+        <w:pStyle w:val="ListParagraph"/>
+        <w:numPr>
+          <w:ilvl w:val="0"/>
+          <w:numId w:val="1"/>
+        </w:numPr>
+      </w:pPr>
+      <w:r>
+        <w:t>It is easy</w:t>
+      </w:r>
+      <w:r>
+        <w:t xml:space="preserve"> for students</w:t>
+      </w:r>
+      <w:r>
+        <w:t xml:space="preserve"> to use</w:t>
+      </w:r>
+      <w:r>
+        <w:t xml:space="preserve">, </w:t>
+      </w:r>
+      <w:r>
+        <w:t xml:space="preserve">and </w:t>
+      </w:r>
+      <w:r>
+        <w:t>the chatbot doesn’t frustrate them or become too difficult to follow.</w:t>
+      </w:r>
+    </w:p>
+    <w:p/>
+    <w:p>
+      <w:pPr>
+        <w:pStyle w:val="Heading1"/>
+      </w:pPr>
+      <w:bookmarkStart w:id="8" w:name="_Toc176871206"/>
+      <w:r>
+        <w:t>Didactical Considerations</w:t>
+      </w:r>
+      <w:bookmarkEnd w:id="8"/>
+    </w:p>
+    <w:p>
+      <w:pPr>
+        <w:pStyle w:val="ListParagraph"/>
+        <w:numPr>
+          <w:ilvl w:val="0"/>
+          <w:numId w:val="1"/>
+        </w:numPr>
+      </w:pPr>
+      <w:r>
+        <w:t>Focus on learning, not just answers.</w:t>
+      </w:r>
+    </w:p>
+    <w:p>
+      <w:pPr>
+        <w:pStyle w:val="ListParagraph"/>
+        <w:numPr>
+          <w:ilvl w:val="0"/>
+          <w:numId w:val="1"/>
+        </w:numPr>
+      </w:pPr>
+      <w:r>
+        <w:t>progressive learning</w:t>
+      </w:r>
+    </w:p>
+    <w:p>
+      <w:pPr>
+        <w:pStyle w:val="ListParagraph"/>
+        <w:numPr>
+          <w:ilvl w:val="0"/>
+          <w:numId w:val="1"/>
+        </w:numPr>
+      </w:pPr>
+      <w:r>
+        <w:t>practice and reinforcement</w:t>
+      </w:r>
+    </w:p>
+    <w:p>
+      <w:pPr>
+        <w:pStyle w:val="ListParagraph"/>
+        <w:numPr>
+          <w:ilvl w:val="0"/>
+          <w:numId w:val="1"/>
+        </w:numPr>
+      </w:pPr>
+      <w:r>
+        <w:t>gamification for engagement – (could have)</w:t>
+      </w:r>
+    </w:p>
+    <w:p/>
+    <w:p>
+      <w:pPr>
+        <w:pStyle w:val="Heading1"/>
+      </w:pPr>
+      <w:bookmarkStart w:id="9" w:name="_Toc176871207"/>
+      <w:r>
+        <w:t>Ethical Considerations</w:t>
+      </w:r>
+      <w:r>
+        <w:t xml:space="preserve"> expand</w:t>
+      </w:r>
+      <w:bookmarkEnd w:id="9"/>
+    </w:p>
+    <w:p>
+      <w:pPr>
+        <w:pStyle w:val="ListParagraph"/>
+        <w:numPr>
+          <w:ilvl w:val="0"/>
+          <w:numId w:val="1"/>
+        </w:numPr>
+      </w:pPr>
+      <w:r>
+        <w:t>Bias and fairness: The AI tutor must provide equal support to all learners, regardless of their background, skill level, or other differences. It should not favor certain types of students over others or show bias in its teaching materials.</w:t>
+      </w:r>
+    </w:p>
+    <w:p>
+      <w:pPr>
+        <w:pStyle w:val="ListParagraph"/>
+        <w:numPr>
+          <w:ilvl w:val="0"/>
+          <w:numId w:val="1"/>
+        </w:numPr>
+      </w:pPr>
+      <w:r>
+        <w:t>Over-reliance on AI: While the AI tutor can be helpful, students should not depend entirely on it. They should still develop problem-solving skills and learn from different resources, not just the AI’s guidance. The ability to think is the most important gift of learning.</w:t>
+      </w:r>
+    </w:p>
+    <w:p>
+      <w:pPr>
+        <w:pStyle w:val="ListParagraph"/>
+        <w:numPr>
+          <w:ilvl w:val="0"/>
+          <w:numId w:val="1"/>
+        </w:numPr>
+      </w:pPr>
+      <w:r>
+        <w:t>Transparency in suggestions: The AI should clearly explain why it suggests specific tips. This helps students understand the reasoning behind the tutor's advice rather than just following instructions blindly.</w:t>
+      </w:r>
+    </w:p>
+    <w:p>
+      <w:pPr>
+        <w:pStyle w:val="ListParagraph"/>
+        <w:numPr>
+          <w:ilvl w:val="0"/>
+          <w:numId w:val="1"/>
+        </w:numPr>
+      </w:pPr>
+      <w:r>
         <w:lastRenderedPageBreak/>
-        <w:t>Test Session 3:</w:t>
-      </w:r>
-    </w:p>
-    <w:p>
-      <w:pPr>
-        <w:pStyle w:val="ListParagraph"/>
-        <w:numPr>
-          <w:ilvl w:val="1"/>
-          <w:numId w:val="1"/>
-        </w:numPr>
-      </w:pPr>
-      <w:r>
-        <w:t>Test feedback systems with a focus on long-term progress.</w:t>
-      </w:r>
-    </w:p>
-    <w:p>
-      <w:pPr>
-        <w:pStyle w:val="ListParagraph"/>
-        <w:numPr>
-          <w:ilvl w:val="1"/>
-          <w:numId w:val="1"/>
-        </w:numPr>
-      </w:pPr>
-      <w:r>
-        <w:t>Ensure feedback scales well with student performance (beginner to intermediate level).</w:t>
+        <w:t>Non-judgmental feedback: The AI should provide feedback in an encouraging way, without making students feel judged for their mistakes. The goal is to help them improve, not discourage them.</w:t>
+      </w:r>
+    </w:p>
+    <w:p>
+      <w:pPr>
+        <w:pStyle w:val="Heading1"/>
+      </w:pPr>
+      <w:bookmarkStart w:id="10" w:name="_Toc176871208"/>
+      <w:r>
+        <w:t>Privacy Considerations</w:t>
+      </w:r>
+      <w:bookmarkEnd w:id="10"/>
+    </w:p>
+    <w:p>
+      <w:r>
+        <w:t>The project is so short that non</w:t>
+      </w:r>
+      <w:r>
+        <w:t>e</w:t>
+      </w:r>
+      <w:r>
+        <w:t xml:space="preserve"> of these will </w:t>
+      </w:r>
+      <w:r>
+        <w:t xml:space="preserve">probably </w:t>
+      </w:r>
+      <w:r>
+        <w:t>be implemented.</w:t>
+      </w:r>
+    </w:p>
+    <w:p>
+      <w:pPr>
+        <w:pStyle w:val="ListParagraph"/>
+        <w:numPr>
+          <w:ilvl w:val="0"/>
+          <w:numId w:val="1"/>
+        </w:numPr>
+      </w:pPr>
+      <w:r>
+        <w:t xml:space="preserve">Anonymization of </w:t>
+      </w:r>
+      <w:r>
+        <w:t>d</w:t>
+      </w:r>
+      <w:r>
+        <w:t>ata</w:t>
+      </w:r>
+      <w:r>
+        <w:t>: To keep track of multiple students (assuming this would be offered as a saas), we need a way to identify students. The identifier will most likely be the student number, but it will be pseudonymized before storing.</w:t>
+      </w:r>
+    </w:p>
+    <w:p>
+      <w:pPr>
+        <w:pStyle w:val="ListParagraph"/>
+        <w:numPr>
+          <w:ilvl w:val="0"/>
+          <w:numId w:val="1"/>
+        </w:numPr>
+      </w:pPr>
+      <w:r>
+        <w:t xml:space="preserve">Data </w:t>
+      </w:r>
+      <w:r>
+        <w:t>s</w:t>
+      </w:r>
+      <w:r>
+        <w:t xml:space="preserve">torage and </w:t>
+      </w:r>
+      <w:r>
+        <w:t>d</w:t>
+      </w:r>
+      <w:r>
+        <w:t>eletion</w:t>
+      </w:r>
+      <w:r>
+        <w:t>: Store for the course duration (so the students can continue where they left off), deleted after completion</w:t>
+      </w:r>
+    </w:p>
+    <w:p>
+      <w:pPr>
+        <w:pStyle w:val="ListParagraph"/>
+        <w:numPr>
+          <w:ilvl w:val="0"/>
+          <w:numId w:val="1"/>
+        </w:numPr>
+      </w:pPr>
+      <w:r>
+        <w:t>Opt-out</w:t>
+      </w:r>
+      <w:r>
+        <w:t xml:space="preserve"> o</w:t>
+      </w:r>
+      <w:r>
+        <w:t>ption</w:t>
+      </w:r>
+      <w:r>
+        <w:t xml:space="preserve">: </w:t>
+      </w:r>
+      <w:r>
+        <w:t>d</w:t>
+      </w:r>
+      <w:r>
+        <w:t>isable AI feature; do not store information</w:t>
       </w:r>
     </w:p>
     <w:p/>
     <w:p>
       <w:pPr>
-        <w:pStyle w:val="Heading2"/>
-      </w:pPr>
-      <w:bookmarkStart w:id="7" w:name="_Toc176871205"/>
-      <w:r>
-        <w:t>Overall considerations for testing:</w:t>
-      </w:r>
-      <w:bookmarkEnd w:id="7"/>
+        <w:pStyle w:val="Heading1"/>
+      </w:pPr>
+      <w:bookmarkStart w:id="11" w:name="_Toc176871209"/>
+      <w:r>
+        <w:t>Timeline and Milestones</w:t>
+      </w:r>
+      <w:bookmarkEnd w:id="11"/>
     </w:p>
     <w:p>
       <w:pPr>
@@ -2706,13 +3053,22 @@
         </w:numPr>
       </w:pPr>
       <w:r>
-        <w:t>T</w:t>
-      </w:r>
-      <w:r>
-        <w:t>he t</w:t>
-      </w:r>
-      <w:r>
-        <w:t>utor is programmed to avoid giving direct answers in “Socratic with Hints” and “Debugging Helper” unless absolutely necessary. Testing must focus on how well it resists students’ attempts to game the system.</w:t>
+        <w:t>Day 1: Plan, get to know the course</w:t>
+      </w:r>
+      <w:r>
+        <w:t>,</w:t>
+      </w:r>
+      <w:r>
+        <w:t xml:space="preserve"> background search,</w:t>
+      </w:r>
+      <w:r>
+        <w:t xml:space="preserve"> </w:t>
+      </w:r>
+      <w:r>
+        <w:t xml:space="preserve">and </w:t>
+      </w:r>
+      <w:r>
+        <w:t>log.</w:t>
       </w:r>
     </w:p>
     <w:p>
@@ -2724,614 +3080,301 @@
         </w:numPr>
       </w:pPr>
       <w:r>
-        <w:t>Test the feedback time. I</w:t>
+        <w:t xml:space="preserve">Day 2: Start developing API functionality, Skeleton, </w:t>
+      </w:r>
+      <w:r>
+        <w:t xml:space="preserve">and </w:t>
+      </w:r>
+      <w:r>
+        <w:t>Initial testing with the prompt</w:t>
+      </w:r>
+      <w:r>
+        <w:t xml:space="preserve"> </w:t>
+      </w:r>
+      <w:r>
+        <w:t xml:space="preserve">and </w:t>
+      </w:r>
+      <w:r>
+        <w:t>log.</w:t>
+      </w:r>
+    </w:p>
+    <w:p>
+      <w:pPr>
+        <w:pStyle w:val="ListParagraph"/>
+        <w:numPr>
+          <w:ilvl w:val="0"/>
+          <w:numId w:val="1"/>
+        </w:numPr>
+      </w:pPr>
+      <w:r>
+        <w:t>Day 3: Programming functionalities. Core functionalit</w:t>
+      </w:r>
+      <w:r>
+        <w:t>i</w:t>
+      </w:r>
+      <w:r>
+        <w:t xml:space="preserve">es should be ready, </w:t>
+      </w:r>
+      <w:r>
+        <w:t>including t</w:t>
+      </w:r>
+      <w:r>
+        <w:t xml:space="preserve">esting, </w:t>
+      </w:r>
+      <w:r>
+        <w:t>d</w:t>
+      </w:r>
+      <w:r>
+        <w:t>uo partner testing</w:t>
+      </w:r>
+      <w:r>
+        <w:t xml:space="preserve">, </w:t>
+      </w:r>
+      <w:r>
+        <w:t xml:space="preserve">and </w:t>
+      </w:r>
+      <w:r>
+        <w:t>log</w:t>
+      </w:r>
+      <w:r>
+        <w:t>.</w:t>
+      </w:r>
+    </w:p>
+    <w:p>
+      <w:pPr>
+        <w:pStyle w:val="ListParagraph"/>
+        <w:numPr>
+          <w:ilvl w:val="0"/>
+          <w:numId w:val="1"/>
+        </w:numPr>
+      </w:pPr>
+      <w:r>
+        <w:t>Day 4: Finetuning, frontend, documenting, advanced testing</w:t>
+      </w:r>
+      <w:r>
+        <w:t>, pre</w:t>
+      </w:r>
+      <w:r>
+        <w:t>sentation prepar</w:t>
+      </w:r>
+      <w:r>
+        <w:t>ation, log.</w:t>
+      </w:r>
+    </w:p>
+    <w:p>
+      <w:pPr>
+        <w:pStyle w:val="ListParagraph"/>
+        <w:numPr>
+          <w:ilvl w:val="0"/>
+          <w:numId w:val="1"/>
+        </w:numPr>
+      </w:pPr>
+      <w:r>
+        <w:t>Day 5: Presentation</w:t>
+      </w:r>
+      <w:r>
+        <w:t>, log.</w:t>
+      </w:r>
+    </w:p>
+    <w:p>
+      <w:pPr>
+        <w:pStyle w:val="ListParagraph"/>
+        <w:numPr>
+          <w:ilvl w:val="0"/>
+          <w:numId w:val="1"/>
+        </w:numPr>
+      </w:pPr>
+      <w:r>
+        <w:t xml:space="preserve">Day 6: </w:t>
+      </w:r>
+      <w:r>
+        <w:t>Finnish log</w:t>
+      </w:r>
+    </w:p>
+    <w:p/>
+    <w:p>
+      <w:pPr>
+        <w:pStyle w:val="Heading3"/>
+      </w:pPr>
+      <w:bookmarkStart w:id="12" w:name="_Toc176871210"/>
+      <w:r>
+        <w:t>Milestones:</w:t>
+      </w:r>
+      <w:bookmarkEnd w:id="12"/>
+    </w:p>
+    <w:p>
+      <w:pPr>
+        <w:pStyle w:val="ListParagraph"/>
+        <w:numPr>
+          <w:ilvl w:val="0"/>
+          <w:numId w:val="1"/>
+        </w:numPr>
+      </w:pPr>
+      <w:r>
+        <w:t xml:space="preserve">Milestone 1: Get </w:t>
+      </w:r>
+      <w:r>
+        <w:t xml:space="preserve">an </w:t>
+      </w:r>
+      <w:r>
+        <w:t xml:space="preserve">API </w:t>
+      </w:r>
+      <w:r>
+        <w:t>connection.</w:t>
+      </w:r>
+    </w:p>
+    <w:p>
+      <w:pPr>
+        <w:pStyle w:val="ListParagraph"/>
+        <w:numPr>
+          <w:ilvl w:val="0"/>
+          <w:numId w:val="1"/>
+        </w:numPr>
+      </w:pPr>
+      <w:r>
+        <w:t>Milestone 2: Core functionality on all modules.</w:t>
+      </w:r>
+    </w:p>
+    <w:p>
+      <w:pPr>
+        <w:pStyle w:val="ListParagraph"/>
+        <w:numPr>
+          <w:ilvl w:val="0"/>
+          <w:numId w:val="1"/>
+        </w:numPr>
+      </w:pPr>
+      <w:r>
+        <w:t>Milestone 3: Fron</w:t>
       </w:r>
       <w:r>
         <w:t>t</w:t>
       </w:r>
       <w:r>
-        <w:t xml:space="preserve"> can’t take ages</w:t>
+        <w:t>-end</w:t>
+      </w:r>
+    </w:p>
+    <w:p>
+      <w:pPr>
+        <w:pStyle w:val="ListParagraph"/>
+        <w:numPr>
+          <w:ilvl w:val="0"/>
+          <w:numId w:val="1"/>
+        </w:numPr>
+      </w:pPr>
+      <w:r>
+        <w:t>Milestone 4: Ready software</w:t>
+      </w:r>
+    </w:p>
+    <w:p>
+      <w:pPr>
+        <w:pStyle w:val="ListParagraph"/>
+        <w:numPr>
+          <w:ilvl w:val="0"/>
+          <w:numId w:val="1"/>
+        </w:numPr>
+      </w:pPr>
+      <w:r>
+        <w:t>Milestone 5: Presentation</w:t>
+      </w:r>
+    </w:p>
+    <w:p>
+      <w:pPr>
+        <w:pStyle w:val="ListParagraph"/>
+        <w:numPr>
+          <w:ilvl w:val="0"/>
+          <w:numId w:val="1"/>
+        </w:numPr>
+      </w:pPr>
+      <w:r>
+        <w:t>Milestone 6: Report.</w:t>
+      </w:r>
+    </w:p>
+    <w:p/>
+    <w:p>
+      <w:pPr>
+        <w:pStyle w:val="Heading1"/>
+      </w:pPr>
+      <w:bookmarkStart w:id="13" w:name="_Toc176871211"/>
+      <w:r>
+        <w:t>Success Criteria</w:t>
+      </w:r>
+      <w:bookmarkEnd w:id="13"/>
+    </w:p>
+    <w:p>
+      <w:pPr>
+        <w:pStyle w:val="ListParagraph"/>
+        <w:numPr>
+          <w:ilvl w:val="0"/>
+          <w:numId w:val="1"/>
+        </w:numPr>
+      </w:pPr>
+      <w:r>
+        <w:t>The tutor successfully leads students to answers through hint-based guidance (no direct answers)</w:t>
+      </w:r>
+    </w:p>
+    <w:p>
+      <w:pPr>
+        <w:pStyle w:val="ListParagraph"/>
+        <w:numPr>
+          <w:ilvl w:val="0"/>
+          <w:numId w:val="1"/>
+        </w:numPr>
+      </w:pPr>
+      <w:r>
+        <w:t xml:space="preserve">The tutor identifies errors and </w:t>
+      </w:r>
+      <w:r>
+        <w:t>gives</w:t>
+      </w:r>
+      <w:r>
+        <w:t xml:space="preserve"> helpful debugging advice</w:t>
+      </w:r>
+      <w:r>
+        <w:t xml:space="preserve"> (no direct answers)</w:t>
+      </w:r>
+    </w:p>
+    <w:p>
+      <w:pPr>
+        <w:pStyle w:val="ListParagraph"/>
+        <w:numPr>
+          <w:ilvl w:val="0"/>
+          <w:numId w:val="1"/>
+        </w:numPr>
+      </w:pPr>
+      <w:r>
+        <w:t xml:space="preserve">The Tutor provides </w:t>
+      </w:r>
+      <w:r>
+        <w:t>good</w:t>
+      </w:r>
+      <w:r>
+        <w:t xml:space="preserve"> </w:t>
+      </w:r>
+      <w:r>
+        <w:t>constructive feedback.</w:t>
+      </w:r>
+    </w:p>
+    <w:p>
+      <w:pPr>
+        <w:pStyle w:val="ListParagraph"/>
+        <w:numPr>
+          <w:ilvl w:val="0"/>
+          <w:numId w:val="1"/>
+        </w:numPr>
+      </w:pPr>
+      <w:r>
+        <w:t>The tutor</w:t>
+      </w:r>
+      <w:r>
+        <w:t xml:space="preserve"> should maintain its educational value by not being</w:t>
+      </w:r>
+      <w:r>
+        <w:t xml:space="preserve"> easily manipulated into giving direct solutions</w:t>
       </w:r>
       <w:r>
         <w:t>.</w:t>
       </w:r>
     </w:p>
-    <w:p>
-      <w:pPr>
-        <w:pStyle w:val="ListParagraph"/>
-        <w:numPr>
-          <w:ilvl w:val="0"/>
-          <w:numId w:val="1"/>
-        </w:numPr>
-      </w:pPr>
-      <w:r>
-        <w:t>It is easy</w:t>
-      </w:r>
-      <w:r>
-        <w:t xml:space="preserve"> for students</w:t>
-      </w:r>
-      <w:r>
-        <w:t xml:space="preserve"> to use</w:t>
-      </w:r>
-      <w:r>
-        <w:t xml:space="preserve">, </w:t>
-      </w:r>
-      <w:r>
-        <w:t xml:space="preserve">and </w:t>
-      </w:r>
-      <w:r>
-        <w:t>the chatbot doesn’t frustrate them or become too difficult to follow.</w:t>
-      </w:r>
-    </w:p>
-    <w:p/>
-    <w:p>
-      <w:pPr>
-        <w:pStyle w:val="Heading1"/>
-      </w:pPr>
-      <w:bookmarkStart w:id="8" w:name="_Toc176871206"/>
-      <w:r>
-        <w:t>Didactical Considerations</w:t>
-      </w:r>
-      <w:bookmarkEnd w:id="8"/>
-    </w:p>
-    <w:p>
-      <w:pPr>
-        <w:pStyle w:val="ListParagraph"/>
-        <w:numPr>
-          <w:ilvl w:val="0"/>
-          <w:numId w:val="1"/>
-        </w:numPr>
-      </w:pPr>
-      <w:r>
-        <w:t>Focus on learning, not just answers.</w:t>
-      </w:r>
-    </w:p>
-    <w:p>
-      <w:pPr>
-        <w:pStyle w:val="ListParagraph"/>
-        <w:numPr>
-          <w:ilvl w:val="0"/>
-          <w:numId w:val="1"/>
-        </w:numPr>
-      </w:pPr>
-      <w:r>
-        <w:t>progressive learning</w:t>
-      </w:r>
-    </w:p>
-    <w:p>
-      <w:pPr>
-        <w:pStyle w:val="ListParagraph"/>
-        <w:numPr>
-          <w:ilvl w:val="0"/>
-          <w:numId w:val="1"/>
-        </w:numPr>
-      </w:pPr>
-      <w:r>
-        <w:t>practice and reinforcement</w:t>
-      </w:r>
-    </w:p>
-    <w:p>
-      <w:pPr>
-        <w:pStyle w:val="ListParagraph"/>
-        <w:numPr>
-          <w:ilvl w:val="0"/>
-          <w:numId w:val="1"/>
-        </w:numPr>
-      </w:pPr>
-      <w:r>
-        <w:t>gamification for engagement – (could have)</w:t>
-      </w:r>
-    </w:p>
-    <w:p/>
-    <w:p/>
-    <w:p>
-      <w:pPr>
-        <w:pStyle w:val="Heading1"/>
-      </w:pPr>
-      <w:bookmarkStart w:id="9" w:name="_Toc176871207"/>
-      <w:r>
-        <w:t>Ethical Considerations</w:t>
-      </w:r>
-      <w:r>
-        <w:t xml:space="preserve"> expand</w:t>
-      </w:r>
-      <w:bookmarkEnd w:id="9"/>
-    </w:p>
-    <w:p>
-      <w:pPr>
-        <w:pStyle w:val="ListParagraph"/>
-        <w:numPr>
-          <w:ilvl w:val="0"/>
-          <w:numId w:val="1"/>
-        </w:numPr>
-      </w:pPr>
-      <w:r>
-        <w:t>Bias and fairness: The AI tutor must provide equal support to all learners, regardless of their background, skill level, or other differences. It should not favor certain types of students over others or show bias in its teaching materials.</w:t>
-      </w:r>
-    </w:p>
-    <w:p>
-      <w:pPr>
-        <w:pStyle w:val="ListParagraph"/>
-        <w:numPr>
-          <w:ilvl w:val="0"/>
-          <w:numId w:val="1"/>
-        </w:numPr>
-      </w:pPr>
-      <w:r>
-        <w:t>Over-reliance on AI: While the AI tutor can be helpful, students should not depend entirely on it. They should still develop problem-solving skills and learn from different resources, not just the AI’s guidance. The ability to think is the most important gift of learning.</w:t>
-      </w:r>
-    </w:p>
-    <w:p>
-      <w:pPr>
-        <w:pStyle w:val="ListParagraph"/>
-        <w:numPr>
-          <w:ilvl w:val="0"/>
-          <w:numId w:val="1"/>
-        </w:numPr>
-      </w:pPr>
-      <w:r>
-        <w:t>Transparency in suggestions: The AI should clearly explain why it suggests specific tips. This helps students understand the reasoning behind the tutor's advice rather than just following instructions blindly.</w:t>
-      </w:r>
-    </w:p>
-    <w:p>
-      <w:pPr>
-        <w:pStyle w:val="ListParagraph"/>
-        <w:numPr>
-          <w:ilvl w:val="0"/>
-          <w:numId w:val="1"/>
-        </w:numPr>
-      </w:pPr>
-      <w:r>
-        <w:t>Non-judgmental feedback: The AI should provide feedback in an encouraging way, without making students feel judged for their mistakes. The goal is to help them improve, not discourage them.</w:t>
-      </w:r>
-    </w:p>
-    <w:p>
-      <w:pPr>
-        <w:pStyle w:val="Heading1"/>
-      </w:pPr>
-      <w:bookmarkStart w:id="10" w:name="_Toc176871208"/>
-      <w:r>
-        <w:t>Privacy Considerations</w:t>
-      </w:r>
-      <w:bookmarkEnd w:id="10"/>
-    </w:p>
-    <w:p>
-      <w:r>
-        <w:t>The project is so short that non</w:t>
-      </w:r>
-      <w:r>
-        <w:t>e</w:t>
-      </w:r>
-      <w:r>
-        <w:t xml:space="preserve"> of these will </w:t>
-      </w:r>
-      <w:r>
-        <w:t xml:space="preserve">probably </w:t>
-      </w:r>
-      <w:r>
-        <w:t>be implemented.</w:t>
-      </w:r>
-    </w:p>
-    <w:p>
-      <w:pPr>
-        <w:pStyle w:val="ListParagraph"/>
-        <w:numPr>
-          <w:ilvl w:val="0"/>
-          <w:numId w:val="1"/>
-        </w:numPr>
-      </w:pPr>
-      <w:r>
-        <w:t xml:space="preserve">Anonymization of </w:t>
-      </w:r>
-      <w:r>
-        <w:t>d</w:t>
-      </w:r>
-      <w:r>
-        <w:t>ata</w:t>
-      </w:r>
-      <w:r>
-        <w:t>: To keep track of multiple students (assuming this would be offered as a saas), we need a way to identify students. The identifier will most likely be the student number, but it will be pseudonymized before storing.</w:t>
-      </w:r>
-    </w:p>
-    <w:p>
-      <w:pPr>
-        <w:pStyle w:val="ListParagraph"/>
-        <w:numPr>
-          <w:ilvl w:val="0"/>
-          <w:numId w:val="1"/>
-        </w:numPr>
-      </w:pPr>
-      <w:r>
-        <w:lastRenderedPageBreak/>
-        <w:t xml:space="preserve">Data </w:t>
-      </w:r>
-      <w:r>
-        <w:t>s</w:t>
-      </w:r>
-      <w:r>
-        <w:t xml:space="preserve">torage and </w:t>
-      </w:r>
-      <w:r>
-        <w:t>d</w:t>
-      </w:r>
-      <w:r>
-        <w:t>eletion</w:t>
-      </w:r>
-      <w:r>
-        <w:t>: Store for the course duration (so the students can continue where they left off), deleted after completion</w:t>
-      </w:r>
-    </w:p>
-    <w:p>
-      <w:pPr>
-        <w:pStyle w:val="ListParagraph"/>
-        <w:numPr>
-          <w:ilvl w:val="0"/>
-          <w:numId w:val="1"/>
-        </w:numPr>
-      </w:pPr>
-      <w:r>
-        <w:t>Opt-out</w:t>
-      </w:r>
-      <w:r>
-        <w:t xml:space="preserve"> o</w:t>
-      </w:r>
-      <w:r>
-        <w:t>ption</w:t>
-      </w:r>
-      <w:r>
-        <w:t xml:space="preserve">: </w:t>
-      </w:r>
-      <w:r>
-        <w:t>d</w:t>
-      </w:r>
-      <w:r>
-        <w:t>isable AI feature; do not store information</w:t>
-      </w:r>
-    </w:p>
-    <w:p/>
-    <w:p>
-      <w:pPr>
-        <w:pStyle w:val="Heading1"/>
-      </w:pPr>
-      <w:bookmarkStart w:id="11" w:name="_Toc176871209"/>
-      <w:r>
-        <w:t>Timeline and Milestones</w:t>
-      </w:r>
-      <w:bookmarkEnd w:id="11"/>
-    </w:p>
-    <w:p>
-      <w:pPr>
-        <w:pStyle w:val="ListParagraph"/>
-        <w:numPr>
-          <w:ilvl w:val="0"/>
-          <w:numId w:val="1"/>
-        </w:numPr>
-      </w:pPr>
-      <w:r>
-        <w:t>Day 1: Plan, get to know the course</w:t>
-      </w:r>
-      <w:r>
-        <w:t>,</w:t>
-      </w:r>
-      <w:r>
-        <w:t xml:space="preserve"> background search,</w:t>
-      </w:r>
-      <w:r>
-        <w:t xml:space="preserve"> </w:t>
-      </w:r>
-      <w:r>
-        <w:t xml:space="preserve">and </w:t>
-      </w:r>
-      <w:r>
-        <w:t>log.</w:t>
-      </w:r>
-    </w:p>
-    <w:p>
-      <w:pPr>
-        <w:pStyle w:val="ListParagraph"/>
-        <w:numPr>
-          <w:ilvl w:val="0"/>
-          <w:numId w:val="1"/>
-        </w:numPr>
-      </w:pPr>
-      <w:r>
-        <w:t xml:space="preserve">Day 2: Start developing API functionality, Skeleton, </w:t>
-      </w:r>
-      <w:r>
-        <w:t xml:space="preserve">and </w:t>
-      </w:r>
-      <w:r>
-        <w:t>Initial testing with the prompt</w:t>
-      </w:r>
-      <w:r>
-        <w:t xml:space="preserve"> </w:t>
-      </w:r>
-      <w:r>
-        <w:t xml:space="preserve">and </w:t>
-      </w:r>
-      <w:r>
-        <w:t>log.</w:t>
-      </w:r>
-    </w:p>
-    <w:p>
-      <w:pPr>
-        <w:pStyle w:val="ListParagraph"/>
-        <w:numPr>
-          <w:ilvl w:val="0"/>
-          <w:numId w:val="1"/>
-        </w:numPr>
-      </w:pPr>
-      <w:r>
-        <w:t>Day 3: Programming functionalities. Core functionalit</w:t>
-      </w:r>
-      <w:r>
-        <w:t>i</w:t>
-      </w:r>
-      <w:r>
-        <w:t xml:space="preserve">es should be ready, </w:t>
-      </w:r>
-      <w:r>
-        <w:t>including t</w:t>
-      </w:r>
-      <w:r>
-        <w:t xml:space="preserve">esting, </w:t>
-      </w:r>
-      <w:r>
-        <w:t>d</w:t>
-      </w:r>
-      <w:r>
-        <w:t>uo partner testing</w:t>
-      </w:r>
-      <w:r>
-        <w:t xml:space="preserve">, </w:t>
-      </w:r>
-      <w:r>
-        <w:t xml:space="preserve">and </w:t>
-      </w:r>
-      <w:r>
-        <w:t>log</w:t>
-      </w:r>
-      <w:r>
-        <w:t>.</w:t>
-      </w:r>
-    </w:p>
-    <w:p>
-      <w:pPr>
-        <w:pStyle w:val="ListParagraph"/>
-        <w:numPr>
-          <w:ilvl w:val="0"/>
-          <w:numId w:val="1"/>
-        </w:numPr>
-      </w:pPr>
-      <w:r>
-        <w:t>Day 4: Finetuning, frontend, documenting, advanced testing</w:t>
-      </w:r>
-      <w:r>
-        <w:t>, pre</w:t>
-      </w:r>
-      <w:r>
-        <w:t>sentation prepar</w:t>
-      </w:r>
-      <w:r>
-        <w:t>ation, log.</w:t>
-      </w:r>
-    </w:p>
-    <w:p>
-      <w:pPr>
-        <w:pStyle w:val="ListParagraph"/>
-        <w:numPr>
-          <w:ilvl w:val="0"/>
-          <w:numId w:val="1"/>
-        </w:numPr>
-      </w:pPr>
-      <w:r>
-        <w:t>Day 5: Presentation</w:t>
-      </w:r>
-      <w:r>
-        <w:t>, log.</w:t>
-      </w:r>
-    </w:p>
-    <w:p>
-      <w:pPr>
-        <w:pStyle w:val="ListParagraph"/>
-        <w:numPr>
-          <w:ilvl w:val="0"/>
-          <w:numId w:val="1"/>
-        </w:numPr>
-      </w:pPr>
-      <w:r>
-        <w:t xml:space="preserve">Day 6: </w:t>
-      </w:r>
-      <w:r>
-        <w:t>Finnish log</w:t>
-      </w:r>
-    </w:p>
-    <w:p/>
-    <w:p>
-      <w:pPr>
-        <w:pStyle w:val="Heading3"/>
-      </w:pPr>
-      <w:bookmarkStart w:id="12" w:name="_Toc176871210"/>
-      <w:r>
-        <w:t>Milestones:</w:t>
-      </w:r>
-      <w:bookmarkEnd w:id="12"/>
-    </w:p>
-    <w:p>
-      <w:pPr>
-        <w:pStyle w:val="ListParagraph"/>
-        <w:numPr>
-          <w:ilvl w:val="0"/>
-          <w:numId w:val="1"/>
-        </w:numPr>
-      </w:pPr>
-      <w:r>
-        <w:t xml:space="preserve">Milestone 1: Get </w:t>
-      </w:r>
-      <w:r>
-        <w:t xml:space="preserve">an </w:t>
-      </w:r>
-      <w:r>
-        <w:t xml:space="preserve">API </w:t>
-      </w:r>
-      <w:r>
-        <w:t>connection.</w:t>
-      </w:r>
-    </w:p>
-    <w:p>
-      <w:pPr>
-        <w:pStyle w:val="ListParagraph"/>
-        <w:numPr>
-          <w:ilvl w:val="0"/>
-          <w:numId w:val="1"/>
-        </w:numPr>
-      </w:pPr>
-      <w:r>
-        <w:t>Milestone 2: Core functionality on all modules.</w:t>
-      </w:r>
-    </w:p>
-    <w:p>
-      <w:pPr>
-        <w:pStyle w:val="ListParagraph"/>
-        <w:numPr>
-          <w:ilvl w:val="0"/>
-          <w:numId w:val="1"/>
-        </w:numPr>
-      </w:pPr>
-      <w:r>
-        <w:t>Milestone 3: Fron</w:t>
-      </w:r>
-      <w:r>
-        <w:t>t</w:t>
-      </w:r>
-      <w:r>
-        <w:t>-end</w:t>
-      </w:r>
-    </w:p>
-    <w:p>
-      <w:pPr>
-        <w:pStyle w:val="ListParagraph"/>
-        <w:numPr>
-          <w:ilvl w:val="0"/>
-          <w:numId w:val="1"/>
-        </w:numPr>
-      </w:pPr>
-      <w:r>
-        <w:t>Milestone 4: Ready software</w:t>
-      </w:r>
-    </w:p>
-    <w:p>
-      <w:pPr>
-        <w:pStyle w:val="ListParagraph"/>
-        <w:numPr>
-          <w:ilvl w:val="0"/>
-          <w:numId w:val="1"/>
-        </w:numPr>
-      </w:pPr>
-      <w:r>
-        <w:t>Milestone 5: Presentation</w:t>
-      </w:r>
-    </w:p>
-    <w:p>
-      <w:pPr>
-        <w:pStyle w:val="ListParagraph"/>
-        <w:numPr>
-          <w:ilvl w:val="0"/>
-          <w:numId w:val="1"/>
-        </w:numPr>
-      </w:pPr>
-      <w:r>
-        <w:t>Milestone 6: Report.</w:t>
-      </w:r>
-    </w:p>
-    <w:p/>
-    <w:p>
-      <w:pPr>
-        <w:pStyle w:val="Heading1"/>
-      </w:pPr>
-      <w:bookmarkStart w:id="13" w:name="_Toc176871211"/>
-      <w:r>
-        <w:t>Success Criteria</w:t>
-      </w:r>
-      <w:bookmarkEnd w:id="13"/>
-    </w:p>
-    <w:p>
-      <w:pPr>
-        <w:pStyle w:val="ListParagraph"/>
-        <w:numPr>
-          <w:ilvl w:val="0"/>
-          <w:numId w:val="1"/>
-        </w:numPr>
-      </w:pPr>
-      <w:r>
-        <w:t>The tutor successfully leads students to answers through hint-based guidance (no direct answers)</w:t>
-      </w:r>
-    </w:p>
-    <w:p>
-      <w:pPr>
-        <w:pStyle w:val="ListParagraph"/>
-        <w:numPr>
-          <w:ilvl w:val="0"/>
-          <w:numId w:val="1"/>
-        </w:numPr>
-      </w:pPr>
-      <w:r>
-        <w:t xml:space="preserve">The tutor identifies errors and </w:t>
-      </w:r>
-      <w:r>
-        <w:t>gives</w:t>
-      </w:r>
-      <w:r>
-        <w:t xml:space="preserve"> helpful debugging advice</w:t>
-      </w:r>
-      <w:r>
-        <w:t xml:space="preserve"> (no direct answers)</w:t>
-      </w:r>
-    </w:p>
-    <w:p>
-      <w:pPr>
-        <w:pStyle w:val="ListParagraph"/>
-        <w:numPr>
-          <w:ilvl w:val="0"/>
-          <w:numId w:val="1"/>
-        </w:numPr>
-      </w:pPr>
-      <w:r>
-        <w:t xml:space="preserve">The Tutor provides </w:t>
-      </w:r>
-      <w:r>
-        <w:t>good</w:t>
-      </w:r>
-      <w:r>
-        <w:t xml:space="preserve"> </w:t>
-      </w:r>
-      <w:r>
-        <w:t>constructive feedback.</w:t>
-      </w:r>
-    </w:p>
-    <w:p>
-      <w:pPr>
-        <w:pStyle w:val="ListParagraph"/>
-        <w:numPr>
-          <w:ilvl w:val="0"/>
-          <w:numId w:val="1"/>
-        </w:numPr>
-      </w:pPr>
-      <w:r>
-        <w:t>The tutor</w:t>
-      </w:r>
-      <w:r>
-        <w:t xml:space="preserve"> should maintain its educational value by not being</w:t>
-      </w:r>
-      <w:r>
-        <w:t xml:space="preserve"> easily manipulated into giving direct solutions</w:t>
-      </w:r>
-      <w:r>
-        <w:t>.</w:t>
-      </w:r>
-    </w:p>
-    <w:p/>
-    <w:p/>
     <w:p/>
     <w:p/>
     <w:sectPr>
@@ -4363,6 +4406,7 @@
   <w:style w:type="character" w:default="1" w:styleId="DefaultParagraphFont">
     <w:name w:val="Default Paragraph Font"/>
     <w:uiPriority w:val="1"/>
+    <w:semiHidden/>
     <w:unhideWhenUsed/>
   </w:style>
   <w:style w:type="table" w:default="1" w:styleId="TableNormal">

</xml_diff>